<commit_message>
Copy Files From Source Repo (2025-02-10 19:17)
</commit_message>
<xml_diff>
--- a/ResourceFiles/Contoso Chai Tea market trends 2023.docx
+++ b/ResourceFiles/Contoso Chai Tea market trends 2023.docx
@@ -100,7 +100,7 @@
                 <w:cs w:val="0"/>
                 <w:lang w:val="de-DE" w:eastAsia="en-US" w:bidi="ar-SA"/>
               </w:rPr>
-              <w:t>Datum</w:t>
+              <w:t>Date</w:t>
             </w:r>
           </w:p>
         </w:tc>
@@ -2330,7 +2330,7 @@
                 <w:cs w:val="0"/>
                 <w:lang w:val="de-DE" w:eastAsia="en-US" w:bidi="ar-SA"/>
               </w:rPr>
-              <w:t>436</w:t>
+              <w:t>4:36</w:t>
             </w:r>
           </w:p>
         </w:tc>
@@ -2395,7 +2395,7 @@
                 <w:cs w:val="0"/>
                 <w:lang w:val="de-DE" w:eastAsia="en-US" w:bidi="ar-SA"/>
               </w:rPr>
-              <w:t>1705</w:t>
+              <w:t>17:05</w:t>
             </w:r>
           </w:p>
         </w:tc>

</xml_diff>